<commit_message>
enable filter out noise
</commit_message>
<xml_diff>
--- a/docs/文本摘要API文档.20171214.docx
+++ b/docs/文本摘要API文档.20171214.docx
@@ -59,16 +59,6 @@
     </w:p>
     <w:p>
       <w:pPr>
-        <w:pStyle w:val="BodyText"/>
-      </w:pPr>
-    </w:p>
-    <w:p>
-      <w:pPr>
-        <w:pStyle w:val="BodyText"/>
-      </w:pPr>
-    </w:p>
-    <w:p>
-      <w:pPr>
         <w:pStyle w:val="Heading2"/>
       </w:pPr>
       <w:bookmarkStart w:id="22" w:name="usage"/>
@@ -208,7 +198,7 @@
         <w:rPr>
           <w:rStyle w:val="VerbatimChar"/>
         </w:rPr>
-        <w:t xml:space="preserve">    {"content": "中国家庭贷款、存款比最高的是福建，高达105%，而最低的山西仅为20%。为啥差距这么大？去年至今，金融系统、地方政府、企业合力演绎了经济去杠杆。但近来小额贷款的火爆，让居民家庭杠杆率问题显现，中国家庭负债有多重?根据西南财经大学与中腾信联合发布的《中国工薪阶层信贷发展报告》显示，中国城镇家庭负债总额占家庭资产总额比例，从2013年的4.5%到2015年的5.0%，再增至2017年的5.5%。根据国家资产负债表研究中心11月下旬发布《三季度中国去杠杆进程报告》指出，中国家庭贷款、存款比，从去年底的44.8%上升到三季度的48.6%，合计今年前三个季度上升了3.8个百分点。居民部门(经济中指由所有常住居民住户组成的部门)的杠杆率继续攀升。中国家庭高负债主要是被城市房产“绑架”。3季度末，居民整体未还贷款总额为39.1万亿，其中个人购房贷款余额为21.1万亿，占总贷款余额的54%。但不同地区、不同年龄段家庭之间显现出较大差异。中国家庭贷款、存款比最高的是福建，高达105%，而最低的山西仅为20%。",</w:t>
+        <w:t xml:space="preserve">    {"content": "中国家庭贷款、存款比最高的是福建，高达105%，而最低的山西仅为20%。为啥差距这么大？虽然，去年至今，金融系统、地方政府、企业合力演绎了经济去杠杆。但近来小额贷款的火爆，让居民家庭杠杆率问题显现，中国家庭负债有多重?根据西南财经大学与中腾信联合发布的《中国工薪阶层信贷发展报告》显示，中国城镇家庭负债总额占家庭资产总额比例，从2013年的4.5%到2015年的5.0%，再增至2017年的5.5%。根据国家资产负债表研究中心11月下旬发布《三季度中国去杠杆进程报告》指出，中国家庭贷款、存款比，从去年底的44.8%上升到三季度的48.6%，合计今年前三个季度上升了3.8个百分点。居民部门(经济中指由所有常住居民住户组成的部门)的杠杆率继续攀升。中国家庭高负债主要是被城市房产“绑架”。3季度末，居民整体未还贷款总额为39.1万亿，其中个人购房贷款余额为21.1万亿，占总贷款余额的54%。然而，但不同地区、不同年龄段家庭之间显现出较大差异。中国家庭贷款、存款比最高的是福建，高达105%，而最低的山西仅为20%。",</w:t>
       </w:r>
       <w:r>
         <w:br w:type="textWrapping"/>
@@ -235,7 +225,7 @@
         <w:rPr>
           <w:rStyle w:val="VerbatimChar"/>
         </w:rPr>
-        <w:t xml:space="preserve">}</w:t>
+        <w:t xml:space="preserve">    }</w:t>
       </w:r>
     </w:p>
     <w:p>
@@ -470,7 +460,7 @@
     </w:lvl>
   </w:abstractNum>
   <w:abstractNum w:abstractNumId="990">
-    <w:nsid w:val="de24327b"/>
+    <w:nsid w:val="9d3ebda2"/>
     <w:multiLevelType w:val="multilevel"/>
     <w:lvl w:ilvl="0">
       <w:numFmt w:val="bullet"/>
@@ -551,7 +541,7 @@
     </w:lvl>
   </w:abstractNum>
   <w:abstractNum w:abstractNumId="991">
-    <w:nsid w:val="4c1bd3cc"/>
+    <w:nsid w:val="b76935e4"/>
     <w:multiLevelType w:val="multilevel"/>
     <w:lvl w:ilvl="0">
       <w:numFmt w:val="bullet"/>

</xml_diff>